<commit_message>
added rest of report, generated avg confusion matrices, code cleanup and comments
</commit_message>
<xml_diff>
--- a/assignments/assignment1/report.docx
+++ b/assignments/assignment1/report.docx
@@ -385,21 +385,7 @@
           <w:rFonts w:ascii="LM Roman 12" w:hAnsi="LM Roman 12"/>
         </w:rPr>
         <w:tab/>
-        <w:t xml:space="preserve">for each </w:t>
-      </w:r>
-      <w:proofErr w:type="spellStart"/>
-      <w:r>
-        <w:rPr>
-          <w:rFonts w:ascii="LM Roman 12" w:hAnsi="LM Roman 12"/>
-        </w:rPr>
-        <w:t>class_split</w:t>
-      </w:r>
-      <w:proofErr w:type="spellEnd"/>
-      <w:r>
-        <w:rPr>
-          <w:rFonts w:ascii="LM Roman 12" w:hAnsi="LM Roman 12"/>
-        </w:rPr>
-        <w:t>:</w:t>
+        <w:t>for each class_split:</w:t>
       </w:r>
     </w:p>
     <w:p>
@@ -449,16 +435,8 @@
           <w:rFonts w:ascii="LM Roman 12" w:hAnsi="LM Roman 12"/>
         </w:rPr>
         <w:tab/>
-        <w:t xml:space="preserve">compute </w:t>
-      </w:r>
-      <w:proofErr w:type="gramStart"/>
-      <w:r>
-        <w:rPr>
-          <w:rFonts w:ascii="LM Roman 12" w:hAnsi="LM Roman 12"/>
-        </w:rPr>
-        <w:t>mean</w:t>
-      </w:r>
-      <w:proofErr w:type="gramEnd"/>
+        <w:t>compute mean</w:t>
+      </w:r>
     </w:p>
     <w:p>
       <w:pPr>
@@ -537,115 +515,32 @@
           <w:rFonts w:ascii="LM Roman 12" w:hAnsi="LM Roman 12"/>
         </w:rPr>
         <w:tab/>
-      </w:r>
-      <w:proofErr w:type="spellStart"/>
-      <w:r>
-        <w:rPr>
-          <w:rFonts w:ascii="LM Roman 12" w:hAnsi="LM Roman 12"/>
-        </w:rPr>
-        <w:t>class_probabilities</w:t>
-      </w:r>
-      <w:proofErr w:type="spellEnd"/>
-      <w:r>
-        <w:rPr>
-          <w:rFonts w:ascii="LM Roman 12" w:hAnsi="LM Roman 12"/>
-        </w:rPr>
-        <w:t xml:space="preserve"> = </w:t>
-      </w:r>
-      <w:proofErr w:type="spellStart"/>
-      <w:r>
-        <w:rPr>
-          <w:rFonts w:ascii="LM Roman 12" w:hAnsi="LM Roman 12"/>
-        </w:rPr>
-        <w:t>gaussian_</w:t>
-      </w:r>
-      <w:proofErr w:type="gramStart"/>
-      <w:r>
-        <w:rPr>
-          <w:rFonts w:ascii="LM Roman 12" w:hAnsi="LM Roman 12"/>
-        </w:rPr>
-        <w:t>pdf</w:t>
-      </w:r>
-      <w:proofErr w:type="spellEnd"/>
-      <w:r>
-        <w:rPr>
-          <w:rFonts w:ascii="LM Roman 12" w:hAnsi="LM Roman 12"/>
-        </w:rPr>
-        <w:t>(</w:t>
-      </w:r>
-      <w:proofErr w:type="gramEnd"/>
-      <w:r>
-        <w:rPr>
-          <w:rFonts w:ascii="LM Roman 12" w:hAnsi="LM Roman 12"/>
-        </w:rPr>
-        <w:t xml:space="preserve">feature vector, mean, </w:t>
-      </w:r>
-      <w:proofErr w:type="spellStart"/>
-      <w:r>
-        <w:rPr>
-          <w:rFonts w:ascii="LM Roman 12" w:hAnsi="LM Roman 12"/>
-        </w:rPr>
-        <w:t>standard_dev</w:t>
-      </w:r>
-      <w:proofErr w:type="spellEnd"/>
-      <w:r>
-        <w:rPr>
-          <w:rFonts w:ascii="LM Roman 12" w:hAnsi="LM Roman 12"/>
-        </w:rPr>
-        <w:t>)</w:t>
-      </w:r>
-    </w:p>
-    <w:p>
-      <w:pPr>
-        <w:pStyle w:val="NoSpacing"/>
-        <w:jc w:val="both"/>
-        <w:rPr>
-          <w:rFonts w:ascii="LM Roman 12" w:hAnsi="LM Roman 12"/>
-        </w:rPr>
-      </w:pPr>
-    </w:p>
-    <w:p>
-      <w:pPr>
-        <w:pStyle w:val="NoSpacing"/>
-        <w:jc w:val="both"/>
-        <w:rPr>
-          <w:rFonts w:ascii="LM Roman 12" w:hAnsi="LM Roman 12"/>
-        </w:rPr>
-      </w:pPr>
-      <w:r>
-        <w:rPr>
-          <w:rFonts w:ascii="LM Roman 12" w:hAnsi="LM Roman 12"/>
-        </w:rPr>
-        <w:tab/>
-        <w:t xml:space="preserve">return </w:t>
-      </w:r>
-      <w:proofErr w:type="spellStart"/>
-      <w:r>
-        <w:rPr>
-          <w:rFonts w:ascii="LM Roman 12" w:hAnsi="LM Roman 12"/>
-        </w:rPr>
-        <w:t>class_index</w:t>
-      </w:r>
-      <w:proofErr w:type="spellEnd"/>
-      <w:r>
-        <w:rPr>
-          <w:rFonts w:ascii="LM Roman 12" w:hAnsi="LM Roman 12"/>
-        </w:rPr>
-        <w:t>(max(</w:t>
-      </w:r>
-      <w:proofErr w:type="spellStart"/>
-      <w:r>
-        <w:rPr>
-          <w:rFonts w:ascii="LM Roman 12" w:hAnsi="LM Roman 12"/>
-        </w:rPr>
-        <w:t>class_probability</w:t>
-      </w:r>
-      <w:proofErr w:type="spellEnd"/>
-      <w:r>
-        <w:rPr>
-          <w:rFonts w:ascii="LM Roman 12" w:hAnsi="LM Roman 12"/>
-        </w:rPr>
-        <w:t>))</w:t>
+        <w:t>class_probabilities = gaussian_pdf(feature vector, mean, standard_dev)</w:t>
+      </w:r>
+    </w:p>
+    <w:p>
+      <w:pPr>
+        <w:pStyle w:val="NoSpacing"/>
+        <w:jc w:val="both"/>
+        <w:rPr>
+          <w:rFonts w:ascii="LM Roman 12" w:hAnsi="LM Roman 12"/>
+        </w:rPr>
+      </w:pPr>
+    </w:p>
+    <w:p>
+      <w:pPr>
+        <w:pStyle w:val="NoSpacing"/>
+        <w:jc w:val="both"/>
+        <w:rPr>
+          <w:rFonts w:ascii="LM Roman 12" w:hAnsi="LM Roman 12"/>
+        </w:rPr>
+      </w:pPr>
+      <w:r>
+        <w:rPr>
+          <w:rFonts w:ascii="LM Roman 12" w:hAnsi="LM Roman 12"/>
+        </w:rPr>
+        <w:tab/>
+        <w:t>return class_index(max(class_probability))</w:t>
       </w:r>
     </w:p>
     <w:p>
@@ -759,34 +654,647 @@
         <w:jc w:val="both"/>
         <w:rPr>
           <w:rFonts w:ascii="LM Roman 12" w:hAnsi="LM Roman 12"/>
-        </w:rPr>
-      </w:pPr>
-      <w:r>
-        <w:rPr>
-          <w:rFonts w:ascii="LM Roman 12" w:hAnsi="LM Roman 12"/>
-        </w:rPr>
-        <w:t>K-nearest neighbors:</w:t>
-      </w:r>
-    </w:p>
-    <w:p>
-      <w:pPr>
-        <w:pStyle w:val="NoSpacing"/>
-        <w:jc w:val="both"/>
-        <w:rPr>
-          <w:rFonts w:ascii="LM Roman 12" w:hAnsi="LM Roman 12"/>
-        </w:rPr>
-      </w:pPr>
-    </w:p>
-    <w:p>
-      <w:pPr>
-        <w:pStyle w:val="NoSpacing"/>
-        <w:jc w:val="both"/>
-        <w:rPr>
-          <w:rFonts w:ascii="LM Roman 12" w:hAnsi="LM Roman 12"/>
-        </w:rPr>
-      </w:pPr>
+          <w:b/>
+          <w:bCs/>
+        </w:rPr>
+      </w:pPr>
+      <w:r>
+        <w:rPr>
+          <w:rFonts w:ascii="LM Roman 12" w:hAnsi="LM Roman 12"/>
+          <w:b/>
+          <w:bCs/>
+        </w:rPr>
+        <w:t>K-nearest neighbors</w:t>
+      </w:r>
+      <w:r>
+        <w:rPr>
+          <w:rFonts w:ascii="LM Roman 12" w:hAnsi="LM Roman 12"/>
+          <w:b/>
+          <w:bCs/>
+        </w:rPr>
+        <w:t xml:space="preserve"> </w:t>
+      </w:r>
+    </w:p>
+    <w:p>
+      <w:pPr>
+        <w:pStyle w:val="NoSpacing"/>
+        <w:jc w:val="both"/>
+        <w:rPr>
+          <w:rFonts w:ascii="LM Roman 12" w:hAnsi="LM Roman 12"/>
+        </w:rPr>
+      </w:pPr>
+      <w:r>
+        <w:rPr>
+          <w:rFonts w:ascii="LM Roman 12" w:hAnsi="LM Roman 12"/>
+        </w:rPr>
+        <w:t>(average accuracies</w:t>
+      </w:r>
+      <w:r>
+        <w:rPr>
+          <w:rFonts w:ascii="LM Roman 12" w:hAnsi="LM Roman 12"/>
+        </w:rPr>
+        <w:t xml:space="preserve"> </w:t>
+      </w:r>
+      <w:r>
+        <w:rPr>
+          <w:rFonts w:ascii="LM Roman 12" w:hAnsi="LM Roman 12"/>
+        </w:rPr>
+        <w:t>[%]</w:t>
+      </w:r>
+      <w:r>
+        <w:rPr>
+          <w:rFonts w:ascii="LM Roman 12" w:hAnsi="LM Roman 12"/>
+        </w:rPr>
+        <w:t xml:space="preserve"> across 5 folds)</w:t>
+      </w:r>
+      <w:r>
+        <w:rPr>
+          <w:rFonts w:ascii="LM Roman 12" w:hAnsi="LM Roman 12"/>
+        </w:rPr>
+        <w:t>:</w:t>
+      </w:r>
+    </w:p>
+    <w:p>
+      <w:pPr>
+        <w:pStyle w:val="NoSpacing"/>
+        <w:jc w:val="both"/>
+        <w:rPr>
+          <w:rFonts w:ascii="LM Roman 12" w:hAnsi="LM Roman 12"/>
+        </w:rPr>
+      </w:pPr>
+    </w:p>
+    <w:tbl>
+      <w:tblPr>
+        <w:tblStyle w:val="TableGrid"/>
+        <w:tblW w:w="0" w:type="auto"/>
+        <w:tblLook w:val="04A0" w:firstRow="1" w:lastRow="0" w:firstColumn="1" w:lastColumn="0" w:noHBand="0" w:noVBand="1"/>
+      </w:tblPr>
+      <w:tblGrid>
+        <w:gridCol w:w="2337"/>
+        <w:gridCol w:w="2337"/>
+        <w:gridCol w:w="2338"/>
+        <w:gridCol w:w="2338"/>
+      </w:tblGrid>
+      <w:tr>
+        <w:tc>
+          <w:tcPr>
+            <w:tcW w:w="2337" w:type="dxa"/>
+          </w:tcPr>
+          <w:p>
+            <w:pPr>
+              <w:pStyle w:val="NoSpacing"/>
+              <w:jc w:val="center"/>
+              <w:rPr>
+                <w:rFonts w:ascii="LM Roman 12" w:hAnsi="LM Roman 12"/>
+              </w:rPr>
+            </w:pPr>
+          </w:p>
+        </w:tc>
+        <w:tc>
+          <w:tcPr>
+            <w:tcW w:w="2337" w:type="dxa"/>
+          </w:tcPr>
+          <w:p>
+            <w:pPr>
+              <w:pStyle w:val="NoSpacing"/>
+              <w:jc w:val="center"/>
+              <w:rPr>
+                <w:rFonts w:ascii="LM Roman 12" w:hAnsi="LM Roman 12"/>
+              </w:rPr>
+            </w:pPr>
+            <w:r>
+              <w:rPr>
+                <w:rFonts w:ascii="LM Roman 12" w:hAnsi="LM Roman 12"/>
+              </w:rPr>
+              <w:t>K = 1</w:t>
+            </w:r>
+          </w:p>
+        </w:tc>
+        <w:tc>
+          <w:tcPr>
+            <w:tcW w:w="2338" w:type="dxa"/>
+          </w:tcPr>
+          <w:p>
+            <w:pPr>
+              <w:pStyle w:val="NoSpacing"/>
+              <w:jc w:val="center"/>
+              <w:rPr>
+                <w:rFonts w:ascii="LM Roman 12" w:hAnsi="LM Roman 12"/>
+              </w:rPr>
+            </w:pPr>
+            <w:r>
+              <w:rPr>
+                <w:rFonts w:ascii="LM Roman 12" w:hAnsi="LM Roman 12"/>
+              </w:rPr>
+              <w:t>K = 5</w:t>
+            </w:r>
+          </w:p>
+        </w:tc>
+        <w:tc>
+          <w:tcPr>
+            <w:tcW w:w="2338" w:type="dxa"/>
+          </w:tcPr>
+          <w:p>
+            <w:pPr>
+              <w:pStyle w:val="NoSpacing"/>
+              <w:jc w:val="center"/>
+              <w:rPr>
+                <w:rFonts w:ascii="LM Roman 12" w:hAnsi="LM Roman 12"/>
+              </w:rPr>
+            </w:pPr>
+            <w:r>
+              <w:rPr>
+                <w:rFonts w:ascii="LM Roman 12" w:hAnsi="LM Roman 12"/>
+              </w:rPr>
+              <w:t>K = 15</w:t>
+            </w:r>
+          </w:p>
+        </w:tc>
+      </w:tr>
+      <w:tr>
+        <w:tc>
+          <w:tcPr>
+            <w:tcW w:w="2337" w:type="dxa"/>
+          </w:tcPr>
+          <w:p>
+            <w:pPr>
+              <w:pStyle w:val="NoSpacing"/>
+              <w:jc w:val="center"/>
+              <w:rPr>
+                <w:rFonts w:ascii="LM Roman 12" w:hAnsi="LM Roman 12"/>
+              </w:rPr>
+            </w:pPr>
+            <w:r>
+              <w:rPr>
+                <w:rFonts w:ascii="LM Roman 12" w:hAnsi="LM Roman 12"/>
+              </w:rPr>
+              <w:t>Dist = Euclidean</w:t>
+            </w:r>
+          </w:p>
+        </w:tc>
+        <w:tc>
+          <w:tcPr>
+            <w:tcW w:w="2337" w:type="dxa"/>
+          </w:tcPr>
+          <w:p>
+            <w:pPr>
+              <w:pStyle w:val="NoSpacing"/>
+              <w:jc w:val="center"/>
+              <w:rPr>
+                <w:rFonts w:ascii="LM Roman 12" w:hAnsi="LM Roman 12"/>
+              </w:rPr>
+            </w:pPr>
+            <w:r>
+              <w:rPr>
+                <w:rFonts w:ascii="LM Roman 12" w:hAnsi="LM Roman 12"/>
+              </w:rPr>
+              <w:t>95.33</w:t>
+            </w:r>
+          </w:p>
+        </w:tc>
+        <w:tc>
+          <w:tcPr>
+            <w:tcW w:w="2338" w:type="dxa"/>
+          </w:tcPr>
+          <w:p>
+            <w:pPr>
+              <w:pStyle w:val="NoSpacing"/>
+              <w:jc w:val="center"/>
+              <w:rPr>
+                <w:rFonts w:ascii="LM Roman 12" w:hAnsi="LM Roman 12"/>
+              </w:rPr>
+            </w:pPr>
+            <w:r>
+              <w:rPr>
+                <w:rFonts w:ascii="LM Roman 12" w:hAnsi="LM Roman 12"/>
+              </w:rPr>
+              <w:t>96.0</w:t>
+            </w:r>
+          </w:p>
+        </w:tc>
+        <w:tc>
+          <w:tcPr>
+            <w:tcW w:w="2338" w:type="dxa"/>
+          </w:tcPr>
+          <w:p>
+            <w:pPr>
+              <w:pStyle w:val="NoSpacing"/>
+              <w:jc w:val="center"/>
+              <w:rPr>
+                <w:rFonts w:ascii="LM Roman 12" w:hAnsi="LM Roman 12"/>
+              </w:rPr>
+            </w:pPr>
+            <w:r>
+              <w:rPr>
+                <w:rFonts w:ascii="LM Roman 12" w:hAnsi="LM Roman 12"/>
+              </w:rPr>
+              <w:t>96.67</w:t>
+            </w:r>
+          </w:p>
+        </w:tc>
+      </w:tr>
+      <w:tr>
+        <w:tc>
+          <w:tcPr>
+            <w:tcW w:w="2337" w:type="dxa"/>
+          </w:tcPr>
+          <w:p>
+            <w:pPr>
+              <w:pStyle w:val="NoSpacing"/>
+              <w:jc w:val="center"/>
+              <w:rPr>
+                <w:rFonts w:ascii="LM Roman 12" w:hAnsi="LM Roman 12"/>
+              </w:rPr>
+            </w:pPr>
+            <w:r>
+              <w:rPr>
+                <w:rFonts w:ascii="LM Roman 12" w:hAnsi="LM Roman 12"/>
+              </w:rPr>
+              <w:t>Dist = cosine</w:t>
+            </w:r>
+          </w:p>
+        </w:tc>
+        <w:tc>
+          <w:tcPr>
+            <w:tcW w:w="2337" w:type="dxa"/>
+          </w:tcPr>
+          <w:p>
+            <w:pPr>
+              <w:pStyle w:val="NoSpacing"/>
+              <w:jc w:val="center"/>
+              <w:rPr>
+                <w:rFonts w:ascii="LM Roman 12" w:hAnsi="LM Roman 12"/>
+              </w:rPr>
+            </w:pPr>
+            <w:r>
+              <w:rPr>
+                <w:rFonts w:ascii="LM Roman 12" w:hAnsi="LM Roman 12"/>
+              </w:rPr>
+              <w:t>94.67</w:t>
+            </w:r>
+          </w:p>
+        </w:tc>
+        <w:tc>
+          <w:tcPr>
+            <w:tcW w:w="2338" w:type="dxa"/>
+          </w:tcPr>
+          <w:p>
+            <w:pPr>
+              <w:pStyle w:val="NoSpacing"/>
+              <w:jc w:val="center"/>
+              <w:rPr>
+                <w:rFonts w:ascii="LM Roman 12" w:hAnsi="LM Roman 12"/>
+              </w:rPr>
+            </w:pPr>
+            <w:r>
+              <w:rPr>
+                <w:rFonts w:ascii="LM Roman 12" w:hAnsi="LM Roman 12"/>
+              </w:rPr>
+              <w:t>96.67</w:t>
+            </w:r>
+          </w:p>
+        </w:tc>
+        <w:tc>
+          <w:tcPr>
+            <w:tcW w:w="2338" w:type="dxa"/>
+          </w:tcPr>
+          <w:p>
+            <w:pPr>
+              <w:pStyle w:val="NoSpacing"/>
+              <w:jc w:val="center"/>
+              <w:rPr>
+                <w:rFonts w:ascii="LM Roman 12" w:hAnsi="LM Roman 12"/>
+              </w:rPr>
+            </w:pPr>
+            <w:r>
+              <w:rPr>
+                <w:rFonts w:ascii="LM Roman 12" w:hAnsi="LM Roman 12"/>
+              </w:rPr>
+              <w:t>97.3</w:t>
+            </w:r>
+          </w:p>
+        </w:tc>
+      </w:tr>
+    </w:tbl>
+    <w:p>
+      <w:pPr>
+        <w:pStyle w:val="NoSpacing"/>
+        <w:jc w:val="both"/>
+        <w:rPr>
+          <w:rFonts w:ascii="LM Roman 12" w:hAnsi="LM Roman 12"/>
+        </w:rPr>
+      </w:pPr>
+    </w:p>
+    <w:p>
+      <w:pPr>
+        <w:pStyle w:val="NoSpacing"/>
+        <w:jc w:val="both"/>
+        <w:rPr>
+          <w:rFonts w:ascii="LM Roman 12" w:hAnsi="LM Roman 12"/>
+        </w:rPr>
+      </w:pPr>
+      <w:r>
+        <w:rPr>
+          <w:rFonts w:ascii="LM Roman 12" w:hAnsi="LM Roman 12"/>
+        </w:rPr>
+        <w:t xml:space="preserve">Best-performing metric (varied across multiple runs of KNN but overall produced </w:t>
+      </w:r>
+      <w:r>
+        <w:rPr>
+          <w:rFonts w:ascii="LM Roman 12" w:hAnsi="LM Roman 12"/>
+        </w:rPr>
+        <w:t>the highest accuracy</w:t>
+      </w:r>
+      <w:r>
+        <w:rPr>
+          <w:rFonts w:ascii="LM Roman 12" w:hAnsi="LM Roman 12"/>
+        </w:rPr>
+        <w:t xml:space="preserve"> more often than the alternatives):</w:t>
+      </w:r>
+    </w:p>
+    <w:p>
+      <w:pPr>
+        <w:pStyle w:val="NoSpacing"/>
+        <w:jc w:val="both"/>
+        <w:rPr>
+          <w:rFonts w:ascii="LM Roman 12" w:hAnsi="LM Roman 12"/>
+        </w:rPr>
+      </w:pPr>
+    </w:p>
+    <w:p>
+      <w:pPr>
+        <w:pStyle w:val="NoSpacing"/>
+        <w:jc w:val="both"/>
+        <w:rPr>
+          <w:rFonts w:ascii="LM Roman 12" w:hAnsi="LM Roman 12"/>
+        </w:rPr>
+      </w:pPr>
+      <w:r>
+        <w:rPr>
+          <w:rFonts w:ascii="LM Roman 12" w:hAnsi="LM Roman 12"/>
+        </w:rPr>
+        <w:t>K = 15, distance metric = cosine</w:t>
+      </w:r>
+    </w:p>
+    <w:p>
+      <w:pPr>
+        <w:pStyle w:val="NoSpacing"/>
+        <w:jc w:val="both"/>
+        <w:rPr>
+          <w:rFonts w:ascii="LM Roman 12" w:hAnsi="LM Roman 12"/>
+        </w:rPr>
+      </w:pPr>
+    </w:p>
+    <w:p>
+      <w:pPr>
+        <w:pStyle w:val="NoSpacing"/>
+        <w:jc w:val="both"/>
+        <w:rPr>
+          <w:rFonts w:ascii="LM Roman 12" w:hAnsi="LM Roman 12"/>
+        </w:rPr>
+      </w:pPr>
+      <w:r>
+        <w:rPr>
+          <w:rFonts w:ascii="LM Roman 12" w:hAnsi="LM Roman 12"/>
+        </w:rPr>
+        <w:t>Average accuracy: 97.3</w:t>
+      </w:r>
+    </w:p>
+    <w:p>
+      <w:pPr>
+        <w:pStyle w:val="NoSpacing"/>
+        <w:jc w:val="both"/>
+        <w:rPr>
+          <w:rFonts w:ascii="LM Roman 12" w:hAnsi="LM Roman 12"/>
+        </w:rPr>
+      </w:pPr>
+    </w:p>
+    <w:p>
+      <w:pPr>
+        <w:pStyle w:val="NoSpacing"/>
+        <w:jc w:val="both"/>
+        <w:rPr>
+          <w:rFonts w:ascii="LM Roman 12" w:hAnsi="LM Roman 12"/>
+        </w:rPr>
+      </w:pPr>
+      <w:r>
+        <w:rPr>
+          <w:rFonts w:ascii="LM Roman 12" w:hAnsi="LM Roman 12"/>
+        </w:rPr>
+        <w:t>Average of each fold’s confusion matrices:</w:t>
+      </w:r>
+    </w:p>
+    <w:p>
+      <w:pPr>
+        <w:pStyle w:val="NoSpacing"/>
+        <w:jc w:val="both"/>
+        <w:rPr>
+          <w:rFonts w:ascii="LM Roman 12" w:hAnsi="LM Roman 12"/>
+        </w:rPr>
+      </w:pPr>
+      <w:r>
+        <w:rPr>
+          <w:rFonts w:ascii="LM Roman 12" w:hAnsi="LM Roman 12"/>
+          <w:noProof/>
+        </w:rPr>
+        <w:drawing>
+          <wp:inline distT="0" distB="0" distL="0" distR="0" wp14:anchorId="016C8C29" wp14:editId="05336B0F">
+            <wp:extent cx="5852172" cy="4389129"/>
+            <wp:effectExtent l="0" t="0" r="0" b="0"/>
+            <wp:docPr id="1" name="Picture 1" descr="A screenshot of a cell phone&#10;&#10;Description automatically generated"/>
+            <wp:cNvGraphicFramePr>
+              <a:graphicFrameLocks xmlns:a="http://schemas.openxmlformats.org/drawingml/2006/main" noChangeAspect="1"/>
+            </wp:cNvGraphicFramePr>
+            <a:graphic xmlns:a="http://schemas.openxmlformats.org/drawingml/2006/main">
+              <a:graphicData uri="http://schemas.openxmlformats.org/drawingml/2006/picture">
+                <pic:pic xmlns:pic="http://schemas.openxmlformats.org/drawingml/2006/picture">
+                  <pic:nvPicPr>
+                    <pic:cNvPr id="1" name="knn_best_config_cm.png"/>
+                    <pic:cNvPicPr/>
+                  </pic:nvPicPr>
+                  <pic:blipFill>
+                    <a:blip r:embed="rId4">
+                      <a:extLst>
+                        <a:ext uri="{28A0092B-C50C-407E-A947-70E740481C1C}">
+                          <a14:useLocalDpi xmlns:a14="http://schemas.microsoft.com/office/drawing/2010/main" val="0"/>
+                        </a:ext>
+                      </a:extLst>
+                    </a:blip>
+                    <a:stretch>
+                      <a:fillRect/>
+                    </a:stretch>
+                  </pic:blipFill>
+                  <pic:spPr>
+                    <a:xfrm>
+                      <a:off x="0" y="0"/>
+                      <a:ext cx="5852172" cy="4389129"/>
+                    </a:xfrm>
+                    <a:prstGeom prst="rect">
+                      <a:avLst/>
+                    </a:prstGeom>
+                  </pic:spPr>
+                </pic:pic>
+              </a:graphicData>
+            </a:graphic>
+          </wp:inline>
+        </w:drawing>
+      </w:r>
+    </w:p>
+    <w:p>
+      <w:pPr>
+        <w:pStyle w:val="NoSpacing"/>
+        <w:jc w:val="both"/>
+        <w:rPr>
+          <w:rFonts w:ascii="LM Roman 12" w:hAnsi="LM Roman 12"/>
+        </w:rPr>
+      </w:pPr>
+      <w:r>
+        <w:rPr>
+          <w:rFonts w:ascii="LM Roman 12" w:hAnsi="LM Roman 12"/>
+          <w:b/>
+          <w:bCs/>
+        </w:rPr>
+        <w:lastRenderedPageBreak/>
+        <w:t>Naïve Bayes</w:t>
+      </w:r>
+    </w:p>
+    <w:p>
+      <w:pPr>
+        <w:pStyle w:val="NoSpacing"/>
+        <w:jc w:val="both"/>
+        <w:rPr>
+          <w:rFonts w:ascii="LM Roman 12" w:hAnsi="LM Roman 12"/>
+        </w:rPr>
+      </w:pPr>
+    </w:p>
+    <w:p>
+      <w:pPr>
+        <w:pStyle w:val="NoSpacing"/>
+        <w:jc w:val="both"/>
+        <w:rPr>
+          <w:rFonts w:ascii="LM Roman 12" w:hAnsi="LM Roman 12"/>
+        </w:rPr>
+      </w:pPr>
+      <w:r>
+        <w:rPr>
+          <w:rFonts w:ascii="LM Roman 12" w:hAnsi="LM Roman 12"/>
+        </w:rPr>
+        <w:t>Average of each fold’s confusion matrices:</w:t>
+      </w:r>
+    </w:p>
+    <w:p>
+      <w:pPr>
+        <w:pStyle w:val="NoSpacing"/>
+        <w:jc w:val="both"/>
+        <w:rPr>
+          <w:rFonts w:ascii="LM Roman 12" w:hAnsi="LM Roman 12"/>
+        </w:rPr>
+      </w:pPr>
+      <w:r>
+        <w:rPr>
+          <w:rFonts w:ascii="LM Roman 12" w:hAnsi="LM Roman 12"/>
+          <w:noProof/>
+        </w:rPr>
+        <w:drawing>
+          <wp:inline distT="0" distB="0" distL="0" distR="0" wp14:anchorId="4E30A4BF" wp14:editId="4AC8B716">
+            <wp:extent cx="5852172" cy="4389129"/>
+            <wp:effectExtent l="0" t="0" r="0" b="0"/>
+            <wp:docPr id="2" name="Picture 2" descr="A screenshot of a cell phone&#10;&#10;Description automatically generated"/>
+            <wp:cNvGraphicFramePr>
+              <a:graphicFrameLocks xmlns:a="http://schemas.openxmlformats.org/drawingml/2006/main" noChangeAspect="1"/>
+            </wp:cNvGraphicFramePr>
+            <a:graphic xmlns:a="http://schemas.openxmlformats.org/drawingml/2006/main">
+              <a:graphicData uri="http://schemas.openxmlformats.org/drawingml/2006/picture">
+                <pic:pic xmlns:pic="http://schemas.openxmlformats.org/drawingml/2006/picture">
+                  <pic:nvPicPr>
+                    <pic:cNvPr id="2" name="nb_average_cm.png"/>
+                    <pic:cNvPicPr/>
+                  </pic:nvPicPr>
+                  <pic:blipFill>
+                    <a:blip r:embed="rId5">
+                      <a:extLst>
+                        <a:ext uri="{28A0092B-C50C-407E-A947-70E740481C1C}">
+                          <a14:useLocalDpi xmlns:a14="http://schemas.microsoft.com/office/drawing/2010/main" val="0"/>
+                        </a:ext>
+                      </a:extLst>
+                    </a:blip>
+                    <a:stretch>
+                      <a:fillRect/>
+                    </a:stretch>
+                  </pic:blipFill>
+                  <pic:spPr>
+                    <a:xfrm>
+                      <a:off x="0" y="0"/>
+                      <a:ext cx="5852172" cy="4389129"/>
+                    </a:xfrm>
+                    <a:prstGeom prst="rect">
+                      <a:avLst/>
+                    </a:prstGeom>
+                  </pic:spPr>
+                </pic:pic>
+              </a:graphicData>
+            </a:graphic>
+          </wp:inline>
+        </w:drawing>
+      </w:r>
+    </w:p>
+    <w:p>
+      <w:pPr>
+        <w:pStyle w:val="NoSpacing"/>
+        <w:jc w:val="both"/>
+        <w:rPr>
+          <w:rFonts w:ascii="LM Roman 12" w:hAnsi="LM Roman 12"/>
+        </w:rPr>
+      </w:pPr>
+    </w:p>
+    <w:p>
+      <w:pPr>
+        <w:pStyle w:val="NoSpacing"/>
+        <w:jc w:val="both"/>
+        <w:rPr>
+          <w:rFonts w:ascii="LM Roman 12" w:hAnsi="LM Roman 12"/>
+        </w:rPr>
+      </w:pPr>
+      <w:r>
+        <w:rPr>
+          <w:rFonts w:ascii="LM Roman 12" w:hAnsi="LM Roman 12"/>
+          <w:i/>
+          <w:iCs/>
+        </w:rPr>
+        <w:t>Note: these can be verified using the confusion matrices I’ve generated and stored automatically</w:t>
+      </w:r>
+      <w:r>
+        <w:rPr>
+          <w:rFonts w:ascii="LM Roman 12" w:hAnsi="LM Roman 12"/>
+          <w:i/>
+          <w:iCs/>
+        </w:rPr>
+        <w:t xml:space="preserve"> for every condition and fold</w:t>
+      </w:r>
       <w:bookmarkStart w:id="0" w:name="_GoBack"/>
       <w:bookmarkEnd w:id="0"/>
+      <w:r>
+        <w:rPr>
+          <w:rFonts w:ascii="LM Roman 12" w:hAnsi="LM Roman 12"/>
+          <w:i/>
+          <w:iCs/>
+        </w:rPr>
+        <w:t xml:space="preserve"> in the </w:t>
+      </w:r>
+      <w:r>
+        <w:rPr>
+          <w:rFonts w:ascii="LM Roman 12" w:hAnsi="LM Roman 12"/>
+        </w:rPr>
+        <w:t xml:space="preserve">plots </w:t>
+      </w:r>
+      <w:r>
+        <w:rPr>
+          <w:rFonts w:ascii="LM Roman 12" w:hAnsi="LM Roman 12"/>
+          <w:i/>
+          <w:iCs/>
+        </w:rPr>
+        <w:t>folder.</w:t>
+      </w:r>
     </w:p>
     <w:p>
       <w:pPr>
@@ -844,39 +1352,7 @@
         <w:rPr>
           <w:rFonts w:ascii="LM Roman 12" w:hAnsi="LM Roman 12"/>
         </w:rPr>
-        <w:t>That is, we expect the probability of any of the classes to be equally likely</w:t>
-      </w:r>
-      <w:r>
-        <w:rPr>
-          <w:rFonts w:ascii="LM Roman 12" w:hAnsi="LM Roman 12"/>
-        </w:rPr>
-        <w:t xml:space="preserve"> (or we have no information on the prior and </w:t>
-      </w:r>
-      <w:proofErr w:type="gramStart"/>
-      <w:r>
-        <w:rPr>
-          <w:rFonts w:ascii="LM Roman 12" w:hAnsi="LM Roman 12"/>
-        </w:rPr>
-        <w:t>have to</w:t>
-      </w:r>
-      <w:proofErr w:type="gramEnd"/>
-      <w:r>
-        <w:rPr>
-          <w:rFonts w:ascii="LM Roman 12" w:hAnsi="LM Roman 12"/>
-        </w:rPr>
-        <w:t xml:space="preserve"> assume so)</w:t>
-      </w:r>
-      <w:r>
-        <w:rPr>
-          <w:rFonts w:ascii="LM Roman 12" w:hAnsi="LM Roman 12"/>
-        </w:rPr>
-        <w:t>.</w:t>
-      </w:r>
-      <w:r>
-        <w:rPr>
-          <w:rFonts w:ascii="LM Roman 12" w:hAnsi="LM Roman 12"/>
-        </w:rPr>
-        <w:t xml:space="preserve"> </w:t>
+        <w:t xml:space="preserve">That is, we expect the probability of any of the classes to be equally likely (or we have no information on the prior and have to assume so). </w:t>
       </w:r>
       <w:r>
         <w:rPr>
@@ -918,7 +1394,14 @@
         <w:rPr>
           <w:rFonts w:ascii="LM Roman 12" w:hAnsi="LM Roman 12"/>
         </w:rPr>
-        <w:t>which we’d draw from the dataset by determining the frequencies of each class appearing</w:t>
+        <w:t xml:space="preserve">which we’d draw from the dataset by determining the frequencies of each </w:t>
+      </w:r>
+      <w:r>
+        <w:rPr>
+          <w:rFonts w:ascii="LM Roman 12" w:hAnsi="LM Roman 12"/>
+        </w:rPr>
+        <w:lastRenderedPageBreak/>
+        <w:t>class appearing</w:t>
       </w:r>
       <w:r>
         <w:rPr>
@@ -960,7 +1443,19 @@
         <w:rPr>
           <w:rFonts w:ascii="LM Roman 12" w:hAnsi="LM Roman 12"/>
         </w:rPr>
-        <w:t xml:space="preserve"> As for cases in which they are similar, I’d imagine this happening for problems in which the problem you’re dealing with involves data that follows a uniform distribution. For example, the distribution of numbers in the MNIST dataset (each digit is probably equally likely to appear in normal scenarios), or dice rolling (where, on a fair dice, each is in fact equally likely).</w:t>
+        <w:t xml:space="preserve"> As for cases in which they are similar, I’d imagine this happening for problems in which the problem you’re dealing with involves data that follows a uniform distribution. For example, the distribution of numbers in the MNIST dataset (each digit is probably equally likely to appear in normal scenarios), or dice rolling (where, on a fair dice, each </w:t>
+      </w:r>
+      <w:r>
+        <w:rPr>
+          <w:rFonts w:ascii="LM Roman 12" w:hAnsi="LM Roman 12"/>
+        </w:rPr>
+        <w:t xml:space="preserve">outcome [class] is </w:t>
+      </w:r>
+      <w:r>
+        <w:rPr>
+          <w:rFonts w:ascii="LM Roman 12" w:hAnsi="LM Roman 12"/>
+        </w:rPr>
+        <w:t>equally likely).</w:t>
       </w:r>
     </w:p>
     <w:sectPr>
@@ -1096,6 +1591,7 @@
     <w:lsdException w:name="HTML Sample" w:semiHidden="1" w:unhideWhenUsed="1"/>
     <w:lsdException w:name="HTML Typewriter" w:semiHidden="1" w:unhideWhenUsed="1"/>
     <w:lsdException w:name="HTML Variable" w:semiHidden="1" w:unhideWhenUsed="1"/>
+    <w:lsdException w:name="Normal Table" w:semiHidden="1" w:unhideWhenUsed="1"/>
     <w:lsdException w:name="annotation subject" w:semiHidden="1" w:unhideWhenUsed="1"/>
     <w:lsdException w:name="No List" w:semiHidden="1" w:unhideWhenUsed="1"/>
     <w:lsdException w:name="Outline List 1" w:semiHidden="1" w:unhideWhenUsed="1"/>
@@ -1141,9 +1637,11 @@
     <w:lsdException w:name="Table Subtle 1" w:semiHidden="1" w:unhideWhenUsed="1"/>
     <w:lsdException w:name="Table Subtle 2" w:semiHidden="1" w:unhideWhenUsed="1"/>
     <w:lsdException w:name="Table Web 1" w:semiHidden="1" w:unhideWhenUsed="1"/>
+    <w:lsdException w:name="Table Web 2" w:semiHidden="1" w:unhideWhenUsed="1"/>
     <w:lsdException w:name="Table Web 3" w:semiHidden="1" w:unhideWhenUsed="1"/>
     <w:lsdException w:name="Balloon Text" w:semiHidden="1" w:unhideWhenUsed="1"/>
     <w:lsdException w:name="Table Grid" w:uiPriority="39"/>
+    <w:lsdException w:name="Table Theme" w:semiHidden="1" w:unhideWhenUsed="1"/>
     <w:lsdException w:name="Placeholder Text" w:semiHidden="1"/>
     <w:lsdException w:name="No Spacing" w:uiPriority="1" w:qFormat="1"/>
     <w:lsdException w:name="Light Shading" w:uiPriority="60"/>
@@ -1405,6 +1903,25 @@
     <w:pPr>
       <w:spacing w:after="0" w:line="240" w:lineRule="auto"/>
     </w:pPr>
+  </w:style>
+  <w:style w:type="table" w:styleId="TableGrid">
+    <w:name w:val="Table Grid"/>
+    <w:basedOn w:val="TableNormal"/>
+    <w:uiPriority w:val="39"/>
+    <w:rsid w:val="00614DC9"/>
+    <w:pPr>
+      <w:spacing w:after="0" w:line="240" w:lineRule="auto"/>
+    </w:pPr>
+    <w:tblPr>
+      <w:tblBorders>
+        <w:top w:val="single" w:sz="4" w:space="0" w:color="auto"/>
+        <w:left w:val="single" w:sz="4" w:space="0" w:color="auto"/>
+        <w:bottom w:val="single" w:sz="4" w:space="0" w:color="auto"/>
+        <w:right w:val="single" w:sz="4" w:space="0" w:color="auto"/>
+        <w:insideH w:val="single" w:sz="4" w:space="0" w:color="auto"/>
+        <w:insideV w:val="single" w:sz="4" w:space="0" w:color="auto"/>
+      </w:tblBorders>
+    </w:tblPr>
   </w:style>
 </w:styles>
 </file>

</xml_diff>